<commit_message>
comment mutation basics working
</commit_message>
<xml_diff>
--- a/static/cv.docx
+++ b/static/cv.docx
@@ -65,6 +65,13 @@
       </w:r>
     </w:p>
     <w:p>
+      <w:pPr>
+        <w:rPr>
+          <w:rFonts w:ascii="Times New Roman" w:eastAsia="Times New Roman" w:hAnsi="Times New Roman" w:cs="Times New Roman"/>
+          <w:sz w:val="20"/>
+          <w:szCs w:val="20"/>
+        </w:rPr>
+      </w:pPr>
       <w:r>
         <w:t>I am confident hand coding HTML5, CSS</w:t>
       </w:r>
@@ -106,38 +113,75 @@
         <w:t>,</w:t>
       </w:r>
       <w:r>
+        <w:t xml:space="preserve"> TDD, OOP,</w:t>
+      </w:r>
+      <w:r>
         <w:t xml:space="preserve"> using Ver</w:t>
       </w:r>
       <w:r>
-        <w:t xml:space="preserve">sion Control (GIT), </w:t>
+        <w:t>sion Control (GIT),</w:t>
+      </w:r>
+      <w:r>
+        <w:t xml:space="preserve"> </w:t>
+      </w:r>
+      <w:proofErr w:type="spellStart"/>
+      <w:r>
+        <w:t>Webpack</w:t>
+      </w:r>
+      <w:proofErr w:type="spellEnd"/>
+      <w:r>
+        <w:t>,</w:t>
+      </w:r>
+      <w:r>
+        <w:t xml:space="preserve"> </w:t>
       </w:r>
       <w:r>
         <w:t>Bootstrap, and Photoshop. More recently I am working on React projects</w:t>
       </w:r>
       <w:r>
+        <w:t>,</w:t>
+      </w:r>
+      <w:r>
+        <w:t xml:space="preserve"> </w:t>
+      </w:r>
+      <w:proofErr w:type="spellStart"/>
+      <w:r>
+        <w:t>utilising</w:t>
+      </w:r>
+      <w:proofErr w:type="spellEnd"/>
+      <w:r>
+        <w:t xml:space="preserve"> </w:t>
+      </w:r>
+      <w:proofErr w:type="spellStart"/>
+      <w:r>
+        <w:t>NextJS</w:t>
+      </w:r>
+      <w:proofErr w:type="spellEnd"/>
+      <w:r>
+        <w:t>,</w:t>
+      </w:r>
+      <w:r>
+        <w:t xml:space="preserve"> </w:t>
+      </w:r>
+      <w:proofErr w:type="spellStart"/>
+      <w:r>
+        <w:t>NodeJS</w:t>
+      </w:r>
+      <w:proofErr w:type="spellEnd"/>
+      <w:r>
         <w:t xml:space="preserve">, </w:t>
       </w:r>
-      <w:proofErr w:type="spellStart"/>
-      <w:r>
-        <w:t>NextJS</w:t>
-      </w:r>
-      <w:proofErr w:type="spellEnd"/>
-      <w:r>
-        <w:t>,</w:t>
-      </w:r>
-      <w:r>
-        <w:t xml:space="preserve"> </w:t>
-      </w:r>
-      <w:proofErr w:type="spellStart"/>
-      <w:r>
-        <w:t>NodeJS</w:t>
-      </w:r>
-      <w:proofErr w:type="spellEnd"/>
-      <w:r>
-        <w:t>, and</w:t>
-      </w:r>
-      <w:r>
-        <w:t xml:space="preserve"> testing front end with Jest and Enzyme</w:t>
+      <w:r>
+        <w:t xml:space="preserve">JSON, </w:t>
+      </w:r>
+      <w:r>
+        <w:t>and</w:t>
+      </w:r>
+      <w:r>
+        <w:t xml:space="preserve"> TDD </w:t>
+      </w:r>
+      <w:r>
+        <w:t>with Jest and Enzyme</w:t>
       </w:r>
       <w:r>
         <w:t xml:space="preserve">. </w:t>
@@ -175,16 +219,39 @@
       </w:r>
     </w:p>
     <w:p>
-      <w:r>
-        <w:t>https://davidwalsh-blogger.herokuapp.com/</w:t>
-      </w:r>
-    </w:p>
-    <w:p>
-      <w:pPr>
-        <w:rPr>
-          <w:color w:val="000000"/>
-        </w:rPr>
-      </w:pPr>
+      <w:hyperlink r:id="rId5" w:history="1">
+        <w:r>
+          <w:rPr>
+            <w:rStyle w:val="Hyperlink"/>
+          </w:rPr>
+          <w:t>https://davidwalsh-blogger.herokuapp.com/</w:t>
+        </w:r>
+      </w:hyperlink>
+    </w:p>
+    <w:p>
+      <w:pPr>
+        <w:rPr>
+          <w:rFonts w:eastAsia="Times New Roman"/>
+        </w:rPr>
+      </w:pPr>
+      <w:hyperlink r:id="rId6" w:history="1">
+        <w:r>
+          <w:rPr>
+            <w:rStyle w:val="Hyperlink"/>
+            <w:rFonts w:eastAsia="Times New Roman"/>
+          </w:rPr>
+          <w:t>https://www.linkedin.com/in/david-walsh-ab550138/</w:t>
+        </w:r>
+      </w:hyperlink>
+    </w:p>
+    <w:p>
+      <w:pPr>
+        <w:rPr>
+          <w:color w:val="000000"/>
+        </w:rPr>
+      </w:pPr>
+      <w:bookmarkStart w:id="0" w:name="_GoBack"/>
+      <w:bookmarkEnd w:id="0"/>
       <w:r>
         <w:t xml:space="preserve"> </w:t>
       </w:r>
@@ -249,16 +316,10 @@
         <w:t>–</w:t>
       </w:r>
       <w:r>
-        <w:t xml:space="preserve"> Present</w:t>
-      </w:r>
-      <w:r>
-        <w:t xml:space="preserve"> Leeds, UK</w:t>
-      </w:r>
-      <w:r>
-        <w:rPr>
-          <w:color w:val="A2A2A2"/>
-        </w:rPr>
-        <w:t xml:space="preserve"> </w:t>
+        <w:t xml:space="preserve"> </w:t>
+      </w:r>
+      <w:r>
+        <w:t>September 2019</w:t>
       </w:r>
     </w:p>
     <w:p>
@@ -292,7 +353,24 @@
       </w:r>
       <w:proofErr w:type="spellEnd"/>
       <w:r>
-        <w:t xml:space="preserve">, Postmark, and Auth0; Capybara test suite; </w:t>
+        <w:t>, Postmark</w:t>
+      </w:r>
+      <w:r>
+        <w:t xml:space="preserve">, </w:t>
+      </w:r>
+      <w:proofErr w:type="spellStart"/>
+      <w:r>
+        <w:t>GraphQL</w:t>
+      </w:r>
+      <w:proofErr w:type="spellEnd"/>
+      <w:r>
+        <w:t xml:space="preserve"> </w:t>
+      </w:r>
+      <w:r>
+        <w:t>and Auth0; Cap</w:t>
+      </w:r>
+      <w:r>
+        <w:t xml:space="preserve">ybara test suite; </w:t>
       </w:r>
       <w:proofErr w:type="spellStart"/>
       <w:r>
@@ -300,17 +378,6 @@
       </w:r>
       <w:proofErr w:type="spellEnd"/>
       <w:r>
-        <w:t xml:space="preserve"> and </w:t>
-      </w:r>
-      <w:proofErr w:type="spellStart"/>
-      <w:r>
-        <w:t>GraphQL</w:t>
-      </w:r>
-      <w:proofErr w:type="spellEnd"/>
-      <w:r>
-        <w:t xml:space="preserve"> database</w:t>
-      </w:r>
-      <w:r>
         <w:t>.</w:t>
       </w:r>
     </w:p>
@@ -332,10 +399,75 @@
       </w:r>
       <w:proofErr w:type="spellEnd"/>
       <w:r>
-        <w:t>, Jest and Enzyme</w:t>
-      </w:r>
-      <w:r>
-        <w:t xml:space="preserve"> </w:t>
+        <w:t>,</w:t>
+      </w:r>
+      <w:r>
+        <w:t xml:space="preserve"> JSON,</w:t>
+      </w:r>
+      <w:r>
+        <w:t xml:space="preserve"> Jest and Enzyme</w:t>
+      </w:r>
+      <w:r>
+        <w:t xml:space="preserve"> </w:t>
+      </w:r>
+    </w:p>
+    <w:p>
+      <w:pPr>
+        <w:rPr>
+          <w:color w:val="000000"/>
+        </w:rPr>
+      </w:pPr>
+    </w:p>
+    <w:p>
+      <w:pPr>
+        <w:rPr>
+          <w:b/>
+        </w:rPr>
+      </w:pPr>
+      <w:r>
+        <w:rPr>
+          <w:b/>
+        </w:rPr>
+        <w:t>LDC Decorating Contractors - Front-end Developer +</w:t>
+      </w:r>
+      <w:r>
+        <w:rPr>
+          <w:b/>
+        </w:rPr>
+        <w:t xml:space="preserve"> P/T</w:t>
+      </w:r>
+    </w:p>
+    <w:p>
+      <w:pPr>
+        <w:rPr>
+          <w:color w:val="000000"/>
+        </w:rPr>
+      </w:pPr>
+      <w:r>
+        <w:t>Ju</w:t>
+      </w:r>
+      <w:r>
+        <w:t>ne 2017 - August 2017</w:t>
+      </w:r>
+    </w:p>
+    <w:p>
+      <w:r>
+        <w:t>Creating a new bespoke website editing old and new images in Photoshop for a better user experience. HTML5, CSS3, Java</w:t>
+      </w:r>
+      <w:r>
+        <w:t>Script/</w:t>
+      </w:r>
+      <w:proofErr w:type="spellStart"/>
+      <w:r>
+        <w:t>jQuery</w:t>
+      </w:r>
+      <w:proofErr w:type="spellEnd"/>
+      <w:r>
+        <w:t>, Bootstrap,</w:t>
+      </w:r>
+      <w:r>
+        <w:t xml:space="preserve"> FTP </w:t>
       </w:r>
     </w:p>
     <w:p>
@@ -373,10 +505,13 @@
     </w:p>
     <w:p>
       <w:r>
-        <w:t>March</w:t>
-      </w:r>
-      <w:r>
-        <w:t xml:space="preserve"> 2018 - November 2018</w:t>
+        <w:t>Jul</w:t>
+      </w:r>
+      <w:r>
+        <w:t xml:space="preserve">y 2016 </w:t>
+      </w:r>
+      <w:r>
+        <w:t>- November 2018</w:t>
       </w:r>
     </w:p>
     <w:p>
@@ -399,88 +534,6 @@
       </w:r>
     </w:p>
     <w:p>
-      <w:r>
-        <w:t xml:space="preserve">http://www.audioimages.co.uk/ </w:t>
-      </w:r>
-    </w:p>
-    <w:p>
-      <w:pPr>
-        <w:rPr>
-          <w:color w:val="000000"/>
-        </w:rPr>
-      </w:pPr>
-    </w:p>
-    <w:p>
-      <w:pPr>
-        <w:rPr>
-          <w:b/>
-        </w:rPr>
-      </w:pPr>
-      <w:r>
-        <w:rPr>
-          <w:b/>
-        </w:rPr>
-        <w:t>Audio Images/</w:t>
-      </w:r>
-      <w:proofErr w:type="spellStart"/>
-      <w:r>
-        <w:rPr>
-          <w:b/>
-        </w:rPr>
-        <w:t>Uni</w:t>
-      </w:r>
-      <w:proofErr w:type="spellEnd"/>
-      <w:r>
-        <w:rPr>
-          <w:b/>
-        </w:rPr>
-        <w:t xml:space="preserve"> Tracker</w:t>
-      </w:r>
-      <w:r>
-        <w:rPr>
-          <w:b/>
-        </w:rPr>
-        <w:t>/</w:t>
-      </w:r>
-      <w:proofErr w:type="spellStart"/>
-      <w:r>
-        <w:rPr>
-          <w:b/>
-        </w:rPr>
-        <w:t>Leodis</w:t>
-      </w:r>
-      <w:proofErr w:type="spellEnd"/>
-      <w:r>
-        <w:rPr>
-          <w:b/>
-        </w:rPr>
-        <w:t xml:space="preserve"> Financial</w:t>
-      </w:r>
-      <w:r>
-        <w:rPr>
-          <w:b/>
-        </w:rPr>
-        <w:t xml:space="preserve"> -</w:t>
-      </w:r>
-      <w:r>
-        <w:rPr>
-          <w:b/>
-        </w:rPr>
-        <w:t xml:space="preserve"> Content Manager </w:t>
-      </w:r>
-    </w:p>
-    <w:p>
-      <w:r>
-        <w:t>September</w:t>
-      </w:r>
-      <w:r>
-        <w:t xml:space="preserve"> 2017 </w:t>
-      </w:r>
-      <w:r>
-        <w:t xml:space="preserve"> - March 2018</w:t>
-      </w:r>
-    </w:p>
-    <w:p>
       <w:proofErr w:type="spellStart"/>
       <w:r>
         <w:t>Zoho</w:t>
@@ -501,10 +554,7 @@
       </w:r>
       <w:proofErr w:type="spellEnd"/>
       <w:r>
-        <w:t xml:space="preserve"> 1.9</w:t>
-      </w:r>
-      <w:r>
-        <w:t xml:space="preserve"> database</w:t>
+        <w:t xml:space="preserve"> 1.9 database</w:t>
       </w:r>
       <w:r>
         <w:t xml:space="preserve"> &gt; </w:t>
@@ -519,129 +569,33 @@
       </w:r>
     </w:p>
     <w:p>
-      <w:pPr>
-        <w:rPr>
-          <w:color w:val="000000"/>
-        </w:rPr>
-      </w:pPr>
-    </w:p>
-    <w:p>
-      <w:pPr>
-        <w:rPr>
-          <w:b/>
-        </w:rPr>
-      </w:pPr>
-      <w:r>
-        <w:rPr>
-          <w:b/>
-        </w:rPr>
-        <w:t>LDC Decorating Contractors</w:t>
-      </w:r>
-      <w:r>
-        <w:rPr>
-          <w:b/>
-        </w:rPr>
-        <w:t xml:space="preserve"> -</w:t>
-      </w:r>
-      <w:r>
-        <w:rPr>
-          <w:b/>
-        </w:rPr>
-        <w:t xml:space="preserve"> Front-end Developer -</w:t>
-      </w:r>
-    </w:p>
-    <w:p>
-      <w:pPr>
-        <w:rPr>
-          <w:color w:val="000000"/>
-        </w:rPr>
-      </w:pPr>
-      <w:r>
-        <w:t>Ju</w:t>
-      </w:r>
-      <w:r>
-        <w:t>ne 2017 - August 2017</w:t>
-      </w:r>
-    </w:p>
-    <w:p>
-      <w:r>
-        <w:t>Creating a new bespoke website editing old and new images in Photoshop for a better user experience. HTML5, CSS3, Java</w:t>
-      </w:r>
-      <w:r>
-        <w:t>Script/</w:t>
-      </w:r>
-      <w:proofErr w:type="spellStart"/>
-      <w:r>
-        <w:t>jQuery</w:t>
-      </w:r>
-      <w:proofErr w:type="spellEnd"/>
-      <w:r>
-        <w:t>, Bootstrap,</w:t>
-      </w:r>
-      <w:r>
-        <w:t xml:space="preserve"> FTP </w:t>
-      </w:r>
-    </w:p>
-    <w:p>
-      <w:pPr>
-        <w:rPr>
-          <w:color w:val="000000"/>
-        </w:rPr>
-      </w:pPr>
-    </w:p>
-    <w:p>
-      <w:pPr>
-        <w:rPr>
-          <w:b/>
-        </w:rPr>
-      </w:pPr>
-      <w:r>
-        <w:rPr>
-          <w:b/>
-        </w:rPr>
-        <w:t xml:space="preserve">Audio Images -Junior Front-end Developer </w:t>
-      </w:r>
-    </w:p>
-    <w:p>
-      <w:pPr>
-        <w:rPr>
-          <w:color w:val="000000"/>
-        </w:rPr>
-      </w:pPr>
-      <w:r>
-        <w:t>Jul</w:t>
-      </w:r>
-      <w:r>
-        <w:t>y 2016 - April 2017</w:t>
-      </w:r>
-    </w:p>
-    <w:p>
-      <w:r>
-        <w:t xml:space="preserve">Creating and editing </w:t>
-      </w:r>
-      <w:r>
-        <w:t xml:space="preserve">website content through </w:t>
-      </w:r>
-      <w:proofErr w:type="spellStart"/>
-      <w:r>
-        <w:t>Magento</w:t>
-      </w:r>
-      <w:proofErr w:type="spellEnd"/>
-      <w:r>
-        <w:t xml:space="preserve"> 1.9</w:t>
-      </w:r>
-      <w:bookmarkStart w:id="0" w:name="_GoBack"/>
-      <w:bookmarkEnd w:id="0"/>
-      <w:r>
-        <w:t xml:space="preserve">. HTML5, CSS3, basic JavaScript, Adobe Photoshop CS6, Final Cut Pro. </w:t>
-      </w:r>
-    </w:p>
-    <w:p>
-      <w:r>
-        <w:t xml:space="preserve">http://www.audioimages.co.uk/ | http://www.vehicletrackingtech.co.uk/ </w:t>
-      </w:r>
+      <w:r>
+        <w:t xml:space="preserve"> </w:t>
+      </w:r>
+      <w:hyperlink r:id="rId7" w:history="1">
+        <w:r>
+          <w:rPr>
+            <w:rStyle w:val="Hyperlink"/>
+          </w:rPr>
+          <w:t>http://www.audioimages.co.uk/</w:t>
+        </w:r>
+      </w:hyperlink>
+    </w:p>
+    <w:p>
+      <w:pPr>
+        <w:rPr>
+          <w:rFonts w:eastAsia="Times New Roman"/>
+        </w:rPr>
+      </w:pPr>
+      <w:hyperlink r:id="rId8" w:history="1">
+        <w:r>
+          <w:rPr>
+            <w:rStyle w:val="Hyperlink"/>
+            <w:rFonts w:eastAsia="Times New Roman"/>
+          </w:rPr>
+          <w:t>https://www.vehicletrackingtech.co.uk/</w:t>
+        </w:r>
+      </w:hyperlink>
     </w:p>
     <w:p>
       <w:pPr>
@@ -712,6 +666,7 @@
           <w:sz w:val="28"/>
           <w:szCs w:val="28"/>
         </w:rPr>
+        <w:lastRenderedPageBreak/>
         <w:t xml:space="preserve">Education </w:t>
       </w:r>
     </w:p>

</xml_diff>

<commit_message>
article style added (#29)
</commit_message>
<xml_diff>
--- a/static/cv.docx
+++ b/static/cv.docx
@@ -62,10 +62,12 @@
         <w:pStyle w:val="Normal"/>
         <w:rPr/>
       </w:pPr>
-      <w:r>
-        <w:rPr/>
-        <w:t>I am confident hand coding HTML5, CSS3 (Sass), and JavaScript. I have experience with jQuery, Ruby and RoR, TDD, OOP, using Version Control (GIT), Webpack, Bootstrap, and Photoshop. More recently I am working website security with JWT and Rack middleware.</w:t>
-      </w:r>
+      <w:bookmarkStart w:id="0" w:name="__DdeLink__50_2706056786"/>
+      <w:r>
+        <w:rPr/>
+        <w:t>I am confident hand coding HTML5, CSS3 (Sass), and JavaScript. I have experience with jQuery, Ruby and RoR, GraphQL API, TDD, OOP, using Version Control (GIT), Webpack, Bootstrap, and Photoshop. More recently I am working website security with JWT and Rack middleware.</w:t>
+      </w:r>
+      <w:bookmarkEnd w:id="0"/>
     </w:p>
     <w:p>
       <w:pPr>
@@ -131,7 +133,7 @@
           <w:rPr>
             <w:rStyle w:val="InternetLink"/>
           </w:rPr>
-          <w:t>https://davidwalsh-blogger.herokuapp.com/</w:t>
+          <w:t>https://react-blogger.herokuapp.com</w:t>
         </w:r>
       </w:hyperlink>
     </w:p>
@@ -146,7 +148,7 @@
             <w:rStyle w:val="InternetLink"/>
             <w:rFonts w:eastAsia="Times New Roman"/>
           </w:rPr>
-          <w:t>https://www.linkedin.com/in/david-walsh-ab550138/</w:t>
+          <w:t>https://www.linkedin.com/in/david-walsh-ab550138</w:t>
         </w:r>
       </w:hyperlink>
     </w:p>
@@ -207,17 +209,25 @@
           <w:b/>
         </w:rPr>
         <w:t xml:space="preserve">Shift Commerce - -Web Developer </w:t>
-      </w:r>
-    </w:p>
-    <w:p>
-      <w:pPr>
-        <w:pStyle w:val="Normal"/>
-        <w:rPr/>
-      </w:pPr>
-      <w:r>
-        <w:rPr/>
-        <w:t>November 2018 – September 2019</w:t>
+Graduate Web Developer </w:t>
+      </w:r>
+    </w:p>
+    <w:p>
+      <w:pPr>
+        <w:pStyle w:val="Normal"/>
+        <w:rPr/>
+      </w:pPr>
+      <w:r>
+        <w:rPr/>
+        <w:t xml:space="preserve">November 2018 – </w:t>
+      </w:r>
+      <w:r>
+        <w:rPr/>
+        <w:t>November</w:t>
+      </w:r>
+      <w:r>
+        <w:rPr/>
+        <w:t xml:space="preserve"> 2019</w:t>
       </w:r>
     </w:p>
     <w:p>
@@ -249,8 +259,8 @@
         <w:rPr/>
         <w:t>React, Apollo, NextJS, NodeJS, JSON, Jest, Enzyme, HTML</w:t>
       </w:r>
-      <w:bookmarkStart w:id="0" w:name="_GoBack"/>
-      <w:bookmarkEnd w:id="0"/>
+      <w:bookmarkStart w:id="1" w:name="_GoBack"/>
+      <w:bookmarkEnd w:id="1"/>
       <w:r>
         <w:rPr/>
         <w:t xml:space="preserve">, Sass. </w:t>

</xml_diff>